<commit_message>
Archivos reubicados y SRS actualizado
</commit_message>
<xml_diff>
--- a/Requisitos/DCU-CUs/PUB_CU_GestiónContrataciónPublicidad.docx
+++ b/Requisitos/DCU-CUs/PUB_CU_GestiónContrataciónPublicidad.docx
@@ -43,13 +43,23 @@
         </w:rPr>
         <w:t></w:t>
       </w:r>
+      <w:proofErr w:type="spellStart"/>
       <w:r>
         <w:rPr>
           <w:b w:val="0"/>
           <w:sz w:val="26"/>
           <w:szCs w:val="26"/>
         </w:rPr>
-        <w:t xml:space="preserve">Ismail </w:t>
+        <w:t>Ismail</w:t>
+      </w:r>
+      <w:proofErr w:type="spellEnd"/>
+      <w:r>
+        <w:rPr>
+          <w:b w:val="0"/>
+          <w:sz w:val="26"/>
+          <w:szCs w:val="26"/>
+        </w:rPr>
+        <w:t xml:space="preserve"> </w:t>
       </w:r>
       <w:proofErr w:type="spellStart"/>
       <w:r>
@@ -331,6 +341,17 @@
       <w:r>
         <w:t xml:space="preserve"> menú principal.</w:t>
       </w:r>
+      <w:r>
+        <w:t xml:space="preserve"> (</w:t>
+      </w:r>
+      <w:proofErr w:type="spellStart"/>
+      <w:r>
+        <w:t>PUB_PantallaLogin</w:t>
+      </w:r>
+      <w:proofErr w:type="spellEnd"/>
+      <w:r>
+        <w:t>)</w:t>
+      </w:r>
     </w:p>
     <w:p>
       <w:pPr>
@@ -355,6 +376,17 @@
       <w:r>
         <w:t>El sistema muestra la pantalla de selección de búsqueda.</w:t>
       </w:r>
+      <w:r>
+        <w:t xml:space="preserve"> (</w:t>
+      </w:r>
+      <w:proofErr w:type="spellStart"/>
+      <w:r>
+        <w:t>PUB_MenuBusqueda</w:t>
+      </w:r>
+      <w:proofErr w:type="spellEnd"/>
+      <w:r>
+        <w:t>)</w:t>
+      </w:r>
     </w:p>
     <w:p>
       <w:pPr>
@@ -397,6 +429,25 @@
       <w:r>
         <w:t xml:space="preserve"> por empresa, o búsqueda por tipo de servicio).</w:t>
       </w:r>
+      <w:r>
+        <w:t xml:space="preserve"> (</w:t>
+      </w:r>
+      <w:proofErr w:type="spellStart"/>
+      <w:r>
+        <w:t>PUB_BusquedaEmpresa</w:t>
+      </w:r>
+      <w:proofErr w:type="spellEnd"/>
+      <w:r>
+        <w:t xml:space="preserve"> / </w:t>
+      </w:r>
+      <w:proofErr w:type="spellStart"/>
+      <w:r>
+        <w:t>PUB_BusquedaServicio</w:t>
+      </w:r>
+      <w:proofErr w:type="spellEnd"/>
+      <w:r>
+        <w:t>)</w:t>
+      </w:r>
     </w:p>
     <w:p>
       <w:pPr>
@@ -445,6 +496,17 @@
       <w:r>
         <w:t>.</w:t>
       </w:r>
+      <w:r>
+        <w:t xml:space="preserve"> (</w:t>
+      </w:r>
+      <w:proofErr w:type="spellStart"/>
+      <w:r>
+        <w:t>PUB_ResultadosBusqueda</w:t>
+      </w:r>
+      <w:proofErr w:type="spellEnd"/>
+      <w:r>
+        <w:t>)</w:t>
+      </w:r>
     </w:p>
     <w:p>
       <w:pPr>
@@ -475,6 +537,17 @@
       <w:r>
         <w:t>El sistema imprime la información detallada de la empresa y las características del servicio, dando opción a contactar con dicha empresa.</w:t>
       </w:r>
+      <w:r>
+        <w:t xml:space="preserve"> (</w:t>
+      </w:r>
+      <w:proofErr w:type="spellStart"/>
+      <w:r>
+        <w:t>PUB_ServicioElegido</w:t>
+      </w:r>
+      <w:proofErr w:type="spellEnd"/>
+      <w:r>
+        <w:t>)</w:t>
+      </w:r>
     </w:p>
     <w:p>
       <w:pPr>
@@ -505,6 +578,11 @@
       <w:r>
         <w:t xml:space="preserve"> a la empresa.</w:t>
       </w:r>
+      <w:r>
+        <w:t xml:space="preserve"> (PUB_Contacto)</w:t>
+      </w:r>
+      <w:bookmarkStart w:id="0" w:name="_GoBack"/>
+      <w:bookmarkEnd w:id="0"/>
     </w:p>
     <w:p>
       <w:pPr>
@@ -629,13 +707,7 @@
       </w:r>
       <w:r>
         <w:tab/>
-        <w:t xml:space="preserve">Se pide el login de nuevo, </w:t>
-      </w:r>
-      <w:r>
-        <w:t xml:space="preserve">repitiendo </w:t>
-      </w:r>
-      <w:r>
-        <w:t>al paso 1.</w:t>
+        <w:t>Se pide el login de nuevo, repitiendo al paso 1.</w:t>
       </w:r>
     </w:p>
     <w:p>
@@ -804,8 +876,6 @@
       <w:pPr>
         <w:ind w:left="0" w:firstLine="0"/>
       </w:pPr>
-      <w:bookmarkStart w:id="0" w:name="_GoBack"/>
-      <w:bookmarkEnd w:id="0"/>
     </w:p>
     <w:p>
       <w:pPr>
@@ -2483,8 +2553,6 @@
       </w:r>
       <w:r>
         <w:tab/>
-      </w:r>
-      <w:r>
         <w:t>-------------------------------------------------------------</w:t>
       </w:r>
     </w:p>
@@ -3936,7 +4004,7 @@
 </file>
 
 <file path=customXml/itemProps1.xml><?xml version="1.0" encoding="utf-8"?>
-<ds:datastoreItem xmlns:ds="http://schemas.openxmlformats.org/officeDocument/2006/customXml" ds:itemID="{2373EF97-1A67-4436-A66A-C84D8665F3F0}">
+<ds:datastoreItem xmlns:ds="http://schemas.openxmlformats.org/officeDocument/2006/customXml" ds:itemID="{8581053E-BADE-4303-A089-26A921FE814D}">
   <ds:schemaRefs>
     <ds:schemaRef ds:uri="http://schemas.openxmlformats.org/officeDocument/2006/bibliography"/>
   </ds:schemaRefs>

</xml_diff>